<commit_message>
done with tutorial 6
</commit_message>
<xml_diff>
--- a/homeworks/hw2/hw2.docx
+++ b/homeworks/hw2/hw2.docx
@@ -230,6 +230,69 @@
         </w:rPr>
         <w:t>Links:</w:t>
       </w:r>
+    </w:p>
+    <w:p>
+      <w:pPr>
+        <w:spacing w:line="480" w:lineRule="auto"/>
+        <w:rPr>
+          <w:rFonts w:ascii="Times New Roman" w:hAnsi="Times New Roman" w:cs="Times New Roman"/>
+          <w:sz w:val="24"/>
+          <w:szCs w:val="24"/>
+        </w:rPr>
+      </w:pPr>
+      <w:hyperlink r:id="rId5" w:history="1">
+        <w:r>
+          <w:rPr>
+            <w:rStyle w:val="Hyperlink"/>
+            <w:rFonts w:ascii="Times New Roman" w:hAnsi="Times New Roman" w:cs="Times New Roman"/>
+            <w:sz w:val="24"/>
+            <w:szCs w:val="24"/>
+          </w:rPr>
+          <w:t>https://github.com/ellamantzourani/cs130-coursework/blob/master/index.html</w:t>
+        </w:r>
+      </w:hyperlink>
+    </w:p>
+    <w:p>
+      <w:pPr>
+        <w:spacing w:line="480" w:lineRule="auto"/>
+        <w:rPr>
+          <w:rFonts w:ascii="Times New Roman" w:hAnsi="Times New Roman" w:cs="Times New Roman"/>
+          <w:sz w:val="24"/>
+          <w:szCs w:val="24"/>
+        </w:rPr>
+      </w:pPr>
+      <w:hyperlink r:id="rId6" w:history="1">
+        <w:r>
+          <w:rPr>
+            <w:rStyle w:val="Hyperlink"/>
+            <w:rFonts w:ascii="Times New Roman" w:hAnsi="Times New Roman" w:cs="Times New Roman"/>
+            <w:sz w:val="24"/>
+            <w:szCs w:val="24"/>
+          </w:rPr>
+          <w:t>https://github.com/ellamantzourani/cs130-coursework/tree/master/homeworks/hw2</w:t>
+        </w:r>
+      </w:hyperlink>
+    </w:p>
+    <w:p>
+      <w:pPr>
+        <w:spacing w:line="480" w:lineRule="auto"/>
+        <w:rPr>
+          <w:rFonts w:ascii="Times New Roman" w:hAnsi="Times New Roman" w:cs="Times New Roman"/>
+          <w:sz w:val="24"/>
+          <w:szCs w:val="24"/>
+        </w:rPr>
+      </w:pPr>
+      <w:hyperlink r:id="rId7" w:history="1">
+        <w:r>
+          <w:rPr>
+            <w:rStyle w:val="Hyperlink"/>
+            <w:rFonts w:ascii="Times New Roman" w:hAnsi="Times New Roman" w:cs="Times New Roman"/>
+            <w:sz w:val="24"/>
+            <w:szCs w:val="24"/>
+          </w:rPr>
+          <w:t>https://github.com/ellamantzourani/cs130-coursework</w:t>
+        </w:r>
+      </w:hyperlink>
     </w:p>
     <w:p>
       <w:pPr>
@@ -953,6 +1016,29 @@
       <w:contextualSpacing/>
     </w:pPr>
   </w:style>
+  <w:style w:type="character" w:styleId="Hyperlink">
+    <w:name w:val="Hyperlink"/>
+    <w:basedOn w:val="DefaultParagraphFont"/>
+    <w:uiPriority w:val="99"/>
+    <w:unhideWhenUsed/>
+    <w:rsid w:val="00DC6836"/>
+    <w:rPr>
+      <w:color w:val="0563C1" w:themeColor="hyperlink"/>
+      <w:u w:val="single"/>
+    </w:rPr>
+  </w:style>
+  <w:style w:type="character" w:styleId="UnresolvedMention">
+    <w:name w:val="Unresolved Mention"/>
+    <w:basedOn w:val="DefaultParagraphFont"/>
+    <w:uiPriority w:val="99"/>
+    <w:semiHidden/>
+    <w:unhideWhenUsed/>
+    <w:rsid w:val="00DC6836"/>
+    <w:rPr>
+      <w:color w:val="605E5C"/>
+      <w:shd w:val="clear" w:color="auto" w:fill="E1DFDD"/>
+    </w:rPr>
+  </w:style>
 </w:styles>
 </file>
 

</xml_diff>